<commit_message>
Atualização Casos de Uso Difoccus Produções
Corrigido casos de uso da parte de funcionários.
</commit_message>
<xml_diff>
--- a/Requisitos/CasosDeUso/DocumentoCasosDeUsoDifoccus Produções.docx
+++ b/Requisitos/CasosDeUso/DocumentoCasosDeUsoDifoccus Produções.docx
@@ -3052,7 +3052,7 @@
               <w:t>P1. Ator escolhe a opção “</w:t>
             </w:r>
             <w:r>
-              <w:t>Listar f</w:t>
+              <w:t>F</w:t>
             </w:r>
             <w:r>
               <w:t>uncionários”.</w:t>
@@ -3560,27 +3560,12 @@
           </w:p>
           <w:p>
             <w:r>
-              <w:t>PE2</w:t>
-            </w:r>
-            <w:r>
-              <w:t>. No P2, se o ator clicar no botão “</w:t>
-            </w:r>
-            <w:r>
-              <w:t>Visualizar</w:t>
-            </w:r>
-            <w:r>
-              <w:t>”</w:t>
-            </w:r>
-          </w:p>
-          <w:p>
-            <w:r>
-              <w:t>a) Incluir o fluxo de eventos do caso de uso “</w:t>
-            </w:r>
-            <w:r>
-              <w:t xml:space="preserve">Visualizar </w:t>
-            </w:r>
-            <w:r>
-              <w:t>funcionário”;</w:t>
+              <w:t>PE2. No P2, se o ator clicar no botão “Visualizar”</w:t>
+            </w:r>
+          </w:p>
+          <w:p>
+            <w:r>
+              <w:t>a) Incluir o fluxo de eventos do caso de uso “Visualizar funcionário”;</w:t>
             </w:r>
           </w:p>
           <w:p>
@@ -4056,7 +4041,7 @@
               <w:ind w:left="0"/>
             </w:pPr>
             <w:r>
-              <w:t>P1. Ator escolhe a opção “Cadastrar funcionário”;</w:t>
+              <w:t>P1. Ator escolhe a opção “Funcionários”.</w:t>
             </w:r>
           </w:p>
           <w:p>
@@ -4065,16 +4050,10 @@
               <w:ind w:left="0"/>
             </w:pPr>
             <w:r>
-              <w:t>P</w:t>
-            </w:r>
-            <w:r>
-              <w:t>2</w:t>
-            </w:r>
-            <w:r>
-              <w:t>. Ator informa os dados pessoais do</w:t>
-            </w:r>
-            <w:r>
-              <w:t xml:space="preserve"> funcionário a ser cadastrado;</w:t>
+              <w:t>P2</w:t>
+            </w:r>
+            <w:r>
+              <w:t>. Ator escolhe a opção “Cadastrar funcionário”;</w:t>
             </w:r>
           </w:p>
           <w:p>
@@ -4083,13 +4062,7 @@
               <w:ind w:left="0"/>
             </w:pPr>
             <w:r>
-              <w:t>P3</w:t>
-            </w:r>
-            <w:r>
-              <w:t xml:space="preserve">. Ator </w:t>
-            </w:r>
-            <w:r>
-              <w:t>clica em “Cadastrar”;</w:t>
+              <w:t>P3. Sistema retorna a tela com as informações do funcionário para serem preenchidas;</w:t>
             </w:r>
           </w:p>
           <w:p>
@@ -4098,16 +4071,16 @@
               <w:ind w:left="0"/>
             </w:pPr>
             <w:r>
-              <w:t>P4</w:t>
-            </w:r>
-            <w:r>
-              <w:t>. Sistema realiza a validação dos dados</w:t>
-            </w:r>
-            <w:r>
-              <w:t xml:space="preserve"> digitados</w:t>
-            </w:r>
-            <w:r>
-              <w:t>;</w:t>
+              <w:t>P</w:t>
+            </w:r>
+            <w:r>
+              <w:t>4</w:t>
+            </w:r>
+            <w:r>
+              <w:t>. Ator informa os dados pessoais do</w:t>
+            </w:r>
+            <w:r>
+              <w:t xml:space="preserve"> funcionário a ser cadastrado;</w:t>
             </w:r>
           </w:p>
           <w:p>
@@ -4119,7 +4092,10 @@
               <w:t>P5</w:t>
             </w:r>
             <w:r>
-              <w:t>. Sistema cadastra as informações na base de dados;</w:t>
+              <w:t xml:space="preserve">. Ator </w:t>
+            </w:r>
+            <w:r>
+              <w:t>clica em “Cadastrar”;</w:t>
             </w:r>
           </w:p>
           <w:p>
@@ -4131,7 +4107,13 @@
               <w:t>P6</w:t>
             </w:r>
             <w:r>
-              <w:t>. Sistema exibe uma mensagem de sucesso da operação;</w:t>
+              <w:t>. Sistema realiza a validação dos dados</w:t>
+            </w:r>
+            <w:r>
+              <w:t xml:space="preserve"> digitados</w:t>
+            </w:r>
+            <w:r>
+              <w:t>;</w:t>
             </w:r>
           </w:p>
           <w:p>
@@ -4143,6 +4125,30 @@
               <w:t>P7</w:t>
             </w:r>
             <w:r>
+              <w:t>. Sistema cadastra as informações na base de dados;</w:t>
+            </w:r>
+          </w:p>
+          <w:p>
+            <w:pPr>
+              <w:pStyle w:val="PargrafodaLista"/>
+              <w:ind w:left="0"/>
+            </w:pPr>
+            <w:r>
+              <w:t>P8</w:t>
+            </w:r>
+            <w:r>
+              <w:t>. Sistema exibe uma mensagem de sucesso da operação;</w:t>
+            </w:r>
+          </w:p>
+          <w:p>
+            <w:pPr>
+              <w:pStyle w:val="PargrafodaLista"/>
+              <w:ind w:left="0"/>
+            </w:pPr>
+            <w:r>
+              <w:t>P9</w:t>
+            </w:r>
+            <w:r>
               <w:t xml:space="preserve">. </w:t>
             </w:r>
             <w:r>
@@ -4208,7 +4214,7 @@
           </w:tcPr>
           <w:p>
             <w:r>
-              <w:t>FA1. No P2</w:t>
+              <w:t>FA1. No P3</w:t>
             </w:r>
             <w:r>
               <w:t>, se o ator clicar no botão “Cancelar”</w:t>
@@ -4224,7 +4230,7 @@
           </w:p>
           <w:p>
             <w:r>
-              <w:t>FA2. No P4</w:t>
+              <w:t>FA2. No P6</w:t>
             </w:r>
             <w:r>
               <w:t>, se os dados não forem validados:</w:t>
@@ -4232,7 +4238,10 @@
           </w:p>
           <w:p>
             <w:r>
-              <w:t>a) O sistema retorna ao P1, destacando os campos onde não ocorreu a validação.</w:t>
+              <w:t>a) O sistema retorna ao P2</w:t>
+            </w:r>
+            <w:r>
+              <w:t>, destacando os campos onde não ocorreu a validação.</w:t>
             </w:r>
           </w:p>
         </w:tc>
@@ -4706,8 +4715,6 @@
             <w:r>
               <w:t>Telefone: campo numérico;</w:t>
             </w:r>
-            <w:bookmarkStart w:id="0" w:name="_GoBack"/>
-            <w:bookmarkEnd w:id="0"/>
           </w:p>
           <w:p>
             <w:r>
@@ -4728,6 +4735,7 @@
           </w:p>
           <w:p>
             <w:r>
+              <w:lastRenderedPageBreak/>
               <w:t>S</w:t>
             </w:r>
             <w:r>
@@ -4742,7 +4750,6 @@
           </w:p>
           <w:p>
             <w:r>
-              <w:lastRenderedPageBreak/>
               <w:t>E</w:t>
             </w:r>
             <w:r>
@@ -5225,19 +5232,13 @@
               <w:ind w:left="0"/>
             </w:pPr>
             <w:r>
-              <w:t>P1. Ator escolhe a opção “</w:t>
-            </w:r>
-            <w:r>
-              <w:t>Listar</w:t>
-            </w:r>
-            <w:r>
-              <w:t xml:space="preserve"> funcionário</w:t>
-            </w:r>
-            <w:r>
-              <w:t>s</w:t>
-            </w:r>
-            <w:r>
-              <w:t>”;</w:t>
+              <w:t>P1</w:t>
+            </w:r>
+            <w:r>
+              <w:t>. Ator escolhe a opção “F</w:t>
+            </w:r>
+            <w:r>
+              <w:t>uncionários”;</w:t>
             </w:r>
           </w:p>
           <w:p>
@@ -5246,10 +5247,7 @@
               <w:ind w:left="0"/>
             </w:pPr>
             <w:r>
-              <w:t xml:space="preserve">P2. </w:t>
-            </w:r>
-            <w:r>
-              <w:t>Sistema retorna com a lista de funcionários cadastrados no sistema;</w:t>
+              <w:t>P2. Sistema retorna com a lista de funcionários cadastrados no sistema;</w:t>
             </w:r>
           </w:p>
           <w:p>
@@ -5258,10 +5256,7 @@
               <w:ind w:left="0"/>
             </w:pPr>
             <w:r>
-              <w:t xml:space="preserve">P3. </w:t>
-            </w:r>
-            <w:r>
-              <w:t>Ator clica no botão “Visualizar” ao lado do funcionário escolhido para exibição de todas as informações pertencentes deste funcionário;</w:t>
+              <w:t>P3. Ator clica no botão “Visualizar” ao lado do funcionário escolhido para exibição de todas as informações pertencentes deste funcionário;</w:t>
             </w:r>
           </w:p>
         </w:tc>
@@ -5317,21 +5312,7 @@
           </w:tcPr>
           <w:p>
             <w:r>
-              <w:t xml:space="preserve">FA1. No P2, se o ator </w:t>
-            </w:r>
-            <w:r>
-              <w:t>não seleciona nenhum funcionário</w:t>
-            </w:r>
-            <w:r>
-              <w:t>:</w:t>
-            </w:r>
-          </w:p>
-          <w:p>
-            <w:r>
-              <w:t xml:space="preserve">a) </w:t>
-            </w:r>
-            <w:r>
-              <w:t>Sistema não permite a escolha do botão “Visualizar”, somente se escolhido um funcionário.</w:t>
+              <w:t>-</w:t>
             </w:r>
           </w:p>
         </w:tc>
@@ -6215,7 +6196,19 @@
               <w:ind w:left="0"/>
             </w:pPr>
             <w:r>
-              <w:t>P1. Ator escolhe a opção “Buscar funcionário”;</w:t>
+              <w:t xml:space="preserve">P1. Ator escolhe a opção </w:t>
+            </w:r>
+            <w:r>
+              <w:t>“F</w:t>
+            </w:r>
+            <w:r>
+              <w:t>uncionário</w:t>
+            </w:r>
+            <w:r>
+              <w:t>s</w:t>
+            </w:r>
+            <w:r>
+              <w:t>”;</w:t>
             </w:r>
           </w:p>
           <w:p>
@@ -7152,7 +7145,10 @@
               <w:ind w:left="0"/>
             </w:pPr>
             <w:r>
-              <w:t>P1. Ator clica em “Listar funcionários”;</w:t>
+              <w:t>P1. Ator clica em “F</w:t>
+            </w:r>
+            <w:r>
+              <w:t>uncionários”;</w:t>
             </w:r>
           </w:p>
           <w:p>
@@ -7161,7 +7157,7 @@
               <w:ind w:left="0"/>
             </w:pPr>
             <w:r>
-              <w:t>P2. Ator edita as informações do funcionário que deseja alterar e clica no botão “Alterar”;</w:t>
+              <w:t>P2. Ator clica no botão editar do funcionário onde deseja alterar as informações;</w:t>
             </w:r>
           </w:p>
           <w:p>
@@ -7170,7 +7166,10 @@
               <w:ind w:left="0"/>
             </w:pPr>
             <w:r>
-              <w:t>P3. O sistema atualiza os dados no registro do funcionário, na base de dados;</w:t>
+              <w:t>P3</w:t>
+            </w:r>
+            <w:r>
+              <w:t>. Ator edita as informações do funcionário que deseja alterar e clica no botão “Alterar”;</w:t>
             </w:r>
           </w:p>
           <w:p>
@@ -7179,7 +7178,10 @@
               <w:ind w:left="0"/>
             </w:pPr>
             <w:r>
-              <w:t>P4. Sistema exibe uma mensagem de sucesso da operação;</w:t>
+              <w:t>P4</w:t>
+            </w:r>
+            <w:r>
+              <w:t>. O sistema atualiza os dados no registro do funcionário, na base de dados;</w:t>
             </w:r>
           </w:p>
           <w:p>
@@ -7188,10 +7190,10 @@
               <w:ind w:left="0"/>
             </w:pPr>
             <w:r>
-              <w:t xml:space="preserve">P5. Sistema retorna </w:t>
-            </w:r>
-            <w:r>
-              <w:t>na lista de usuários.</w:t>
+              <w:t>P5</w:t>
+            </w:r>
+            <w:r>
+              <w:t>. Sistema exibe uma mensagem de sucesso da operação;</w:t>
             </w:r>
           </w:p>
         </w:tc>
@@ -7299,7 +7301,10 @@
           </w:tcPr>
           <w:p>
             <w:r>
-              <w:t>As novas informações fornecidas pelo ator serão atualizadas no registro do funcionário na base de dados.</w:t>
+              <w:t xml:space="preserve">As novas informações fornecidas pelo ator serão atualizadas no registro </w:t>
+            </w:r>
+            <w:r>
+              <w:t>do funcionário na base de dados, retornando a tela de funcionários.</w:t>
             </w:r>
           </w:p>
         </w:tc>
@@ -8067,7 +8072,10 @@
               <w:ind w:left="0"/>
             </w:pPr>
             <w:r>
-              <w:t>P1. Ator clica em “Listar funcionários”;</w:t>
+              <w:t>P1. Ator clica em “F</w:t>
+            </w:r>
+            <w:r>
+              <w:t>uncionários”;</w:t>
             </w:r>
           </w:p>
           <w:p>
@@ -8076,7 +8084,16 @@
               <w:ind w:left="0"/>
             </w:pPr>
             <w:r>
-              <w:t>P2. Ator seleciona o funcionário que deseja excluir;</w:t>
+              <w:t>P2</w:t>
+            </w:r>
+            <w:r>
+              <w:t>; Ator clica na opção “Excluir”</w:t>
+            </w:r>
+            <w:r>
+              <w:t xml:space="preserve"> do funcionário desejado</w:t>
+            </w:r>
+            <w:r>
+              <w:t>;</w:t>
             </w:r>
           </w:p>
           <w:p>
@@ -8085,7 +8102,13 @@
               <w:ind w:left="0"/>
             </w:pPr>
             <w:r>
-              <w:t>P3; Ator clica na opção “Excluir”;</w:t>
+              <w:t>P</w:t>
+            </w:r>
+            <w:r>
+              <w:t>3</w:t>
+            </w:r>
+            <w:r>
+              <w:t>. Sistema pergunta se o ator realmente deseja excluir o cadastro deste funcionário;</w:t>
             </w:r>
           </w:p>
           <w:p>
@@ -8094,7 +8117,10 @@
               <w:ind w:left="0"/>
             </w:pPr>
             <w:r>
-              <w:t>P4. Sistema pergunta se o ator realmente deseja excluir o cadastro deste funcionário;</w:t>
+              <w:t>P4</w:t>
+            </w:r>
+            <w:r>
+              <w:t>. Ator clica em “OK” para confirmar a exclusão;</w:t>
             </w:r>
           </w:p>
           <w:p>
@@ -8103,16 +8129,10 @@
               <w:ind w:left="0"/>
             </w:pPr>
             <w:r>
-              <w:t>P5. Ator clica em “OK” para confirmar a exclusão;</w:t>
-            </w:r>
-          </w:p>
-          <w:p>
-            <w:pPr>
-              <w:pStyle w:val="PargrafodaLista"/>
-              <w:ind w:left="0"/>
-            </w:pPr>
-            <w:r>
-              <w:t>P6. Sistema retorna na lista de funcionários.</w:t>
+              <w:t>P5</w:t>
+            </w:r>
+            <w:r>
+              <w:t>. Sistema retorna na lista de funcionários.</w:t>
             </w:r>
           </w:p>
         </w:tc>
@@ -8168,7 +8188,12 @@
           </w:tcPr>
           <w:p>
             <w:r>
-              <w:t>FA1. No P2, se o ator clicar no botão “Cancelar”</w:t>
+              <w:t>FA1. No P4</w:t>
+            </w:r>
+            <w:bookmarkStart w:id="0" w:name="_GoBack"/>
+            <w:bookmarkEnd w:id="0"/>
+            <w:r>
+              <w:t>, se o ator clicar no botão “Cancelar”</w:t>
             </w:r>
           </w:p>
           <w:p>
@@ -9583,27 +9608,12 @@
           </w:p>
           <w:p>
             <w:r>
-              <w:t>PE2</w:t>
-            </w:r>
-            <w:r>
-              <w:t>. No P2, se o ator clicar no botão “</w:t>
-            </w:r>
-            <w:r>
-              <w:t>Visualizar</w:t>
-            </w:r>
-            <w:r>
-              <w:t>”</w:t>
-            </w:r>
-          </w:p>
-          <w:p>
-            <w:r>
-              <w:t>a) Incluir o fluxo de eventos do caso de uso “</w:t>
-            </w:r>
-            <w:r>
-              <w:t>Visualizar</w:t>
-            </w:r>
-            <w:r>
-              <w:t xml:space="preserve"> contrato”;</w:t>
+              <w:t>PE2. No P2, se o ator clicar no botão “Visualizar”</w:t>
+            </w:r>
+          </w:p>
+          <w:p>
+            <w:r>
+              <w:t>a) Incluir o fluxo de eventos do caso de uso “Visualizar contrato”;</w:t>
             </w:r>
           </w:p>
           <w:p>

</xml_diff>